<commit_message>
Add code for SOM
</commit_message>
<xml_diff>
--- a/regression/processed_data/Data preprocessing.docx
+++ b/regression/processed_data/Data preprocessing.docx
@@ -28,8 +28,13 @@
         </w:numPr>
       </w:pPr>
       <w:r>
-        <w:t>Remove timedelta</w:t>
-      </w:r>
+        <w:t xml:space="preserve">Remove </w:t>
+      </w:r>
+      <w:proofErr w:type="spellStart"/>
+      <w:r>
+        <w:t>timedelta</w:t>
+      </w:r>
+      <w:proofErr w:type="spellEnd"/>
       <w:r>
         <w:t xml:space="preserve"> – nothing to do with the article</w:t>
       </w:r>
@@ -39,8 +44,6 @@
       <w:r>
         <w:t xml:space="preserve"> shares have</w:t>
       </w:r>
-      <w:bookmarkStart w:id="0" w:name="_GoBack"/>
-      <w:bookmarkEnd w:id="0"/>
       <w:r>
         <w:t xml:space="preserve"> stabilized)</w:t>
       </w:r>
@@ -54,8 +57,13 @@
         </w:numPr>
       </w:pPr>
       <w:r>
-        <w:t>Replace concepts with one single column is_life_style_social_media</w:t>
-      </w:r>
+        <w:t xml:space="preserve">Replace concepts with one single column </w:t>
+      </w:r>
+      <w:proofErr w:type="spellStart"/>
+      <w:r>
+        <w:t>is_life_style_social_media</w:t>
+      </w:r>
+      <w:proofErr w:type="spellEnd"/>
     </w:p>
     <w:p>
       <w:pPr>
@@ -69,7 +77,25 @@
         <w:t xml:space="preserve">Remove columns of the form: </w:t>
       </w:r>
       <w:r>
-        <w:t>Kw_{min,max}_{min,max,avg}</w:t>
+        <w:t>Kw_{</w:t>
+      </w:r>
+      <w:proofErr w:type="spellStart"/>
+      <w:proofErr w:type="gramStart"/>
+      <w:r>
+        <w:t>min,max</w:t>
+      </w:r>
+      <w:proofErr w:type="spellEnd"/>
+      <w:proofErr w:type="gramEnd"/>
+      <w:r>
+        <w:t>}_{</w:t>
+      </w:r>
+      <w:proofErr w:type="spellStart"/>
+      <w:r>
+        <w:t>min,max,avg</w:t>
+      </w:r>
+      <w:proofErr w:type="spellEnd"/>
+      <w:r>
+        <w:t>}</w:t>
       </w:r>
     </w:p>
     <w:p>
@@ -81,7 +107,25 @@
         </w:numPr>
       </w:pPr>
       <w:r>
-        <w:t>Remove columns of the form: self_reference_{min,max}_shares</w:t>
+        <w:t xml:space="preserve">Remove columns of the form: </w:t>
+      </w:r>
+      <w:proofErr w:type="spellStart"/>
+      <w:r>
+        <w:t>self_reference</w:t>
+      </w:r>
+      <w:proofErr w:type="spellEnd"/>
+      <w:r>
+        <w:t>_{</w:t>
+      </w:r>
+      <w:proofErr w:type="spellStart"/>
+      <w:proofErr w:type="gramStart"/>
+      <w:r>
+        <w:t>min,max</w:t>
+      </w:r>
+      <w:proofErr w:type="spellEnd"/>
+      <w:proofErr w:type="gramEnd"/>
+      <w:r>
+        <w:t>}_shares</w:t>
       </w:r>
     </w:p>
     <w:p>
@@ -108,11 +152,21 @@
         </w:numPr>
       </w:pPr>
       <w:r>
-        <w:t xml:space="preserve">Replace LDA_[0-9]{2} with </w:t>
-      </w:r>
+        <w:t>Replace LDA</w:t>
+      </w:r>
+      <w:proofErr w:type="gramStart"/>
+      <w:r>
+        <w:t>_[</w:t>
+      </w:r>
+      <w:proofErr w:type="gramEnd"/>
+      <w:r>
+        <w:t xml:space="preserve">0-9]{2} with </w:t>
+      </w:r>
+      <w:proofErr w:type="spellStart"/>
       <w:r>
         <w:t>max_closeness</w:t>
       </w:r>
+      <w:proofErr w:type="spellEnd"/>
       <w:r>
         <w:t xml:space="preserve"> containing the maximum of the 5 values</w:t>
       </w:r>
@@ -126,14 +180,21 @@
         </w:numPr>
       </w:pPr>
       <w:r>
-        <w:t>Remove {min, max}</w:t>
+        <w:t xml:space="preserve">Remove {min, </w:t>
+      </w:r>
+      <w:proofErr w:type="gramStart"/>
+      <w:r>
+        <w:t>max}</w:t>
       </w:r>
       <w:r>
         <w:t>_</w:t>
       </w:r>
+      <w:proofErr w:type="spellStart"/>
+      <w:proofErr w:type="gramEnd"/>
       <w:r>
         <w:t>positive_polarity</w:t>
       </w:r>
+      <w:proofErr w:type="spellEnd"/>
     </w:p>
     <w:p>
       <w:pPr>
@@ -144,14 +205,18 @@
         </w:numPr>
       </w:pPr>
       <w:r>
-        <w:t>Remove {min, max}</w:t>
-      </w:r>
-      <w:r>
-        <w:t>_negative</w:t>
-      </w:r>
-      <w:r>
-        <w:t>_polarity</w:t>
-      </w:r>
+        <w:t xml:space="preserve">Remove {min, </w:t>
+      </w:r>
+      <w:proofErr w:type="gramStart"/>
+      <w:r>
+        <w:t>max}_</w:t>
+      </w:r>
+      <w:proofErr w:type="spellStart"/>
+      <w:proofErr w:type="gramEnd"/>
+      <w:r>
+        <w:t>negative_polarity</w:t>
+      </w:r>
+      <w:proofErr w:type="spellEnd"/>
     </w:p>
     <w:p>
       <w:pPr>
@@ -162,8 +227,21 @@
         </w:numPr>
       </w:pPr>
       <w:r>
-        <w:t>Remove title_subjectivity and title_sentiment_polarity</w:t>
-      </w:r>
+        <w:t xml:space="preserve">Remove </w:t>
+      </w:r>
+      <w:proofErr w:type="spellStart"/>
+      <w:r>
+        <w:t>title_subjectivity</w:t>
+      </w:r>
+      <w:proofErr w:type="spellEnd"/>
+      <w:r>
+        <w:t xml:space="preserve"> and </w:t>
+      </w:r>
+      <w:proofErr w:type="spellStart"/>
+      <w:r>
+        <w:t>title_sentiment_polarity</w:t>
+      </w:r>
+      <w:proofErr w:type="spellEnd"/>
       <w:r>
         <w:t xml:space="preserve"> – keep the absolute values which is 0.5 subtracted</w:t>
       </w:r>
@@ -179,12 +257,59 @@
       <w:r>
         <w:t xml:space="preserve">Remove </w:t>
       </w:r>
+      <w:proofErr w:type="spellStart"/>
       <w:r>
         <w:t>n_non_stop_words</w:t>
       </w:r>
+      <w:proofErr w:type="spellEnd"/>
       <w:r>
         <w:t xml:space="preserve"> – all values seem 1</w:t>
       </w:r>
+    </w:p>
+    <w:p/>
+    <w:p>
+      <w:bookmarkStart w:id="0" w:name="_GoBack"/>
+      <w:r>
+        <w:rPr>
+          <w:noProof/>
+        </w:rPr>
+        <w:drawing>
+          <wp:inline distT="0" distB="0" distL="0" distR="0" wp14:anchorId="0AB01238" wp14:editId="07C77C0E">
+            <wp:extent cx="7229269" cy="4703806"/>
+            <wp:effectExtent l="0" t="0" r="0" b="1905"/>
+            <wp:docPr id="1" name="Picture 1"/>
+            <wp:cNvGraphicFramePr>
+              <a:graphicFrameLocks xmlns:a="http://schemas.openxmlformats.org/drawingml/2006/main" noChangeAspect="1"/>
+            </wp:cNvGraphicFramePr>
+            <a:graphic xmlns:a="http://schemas.openxmlformats.org/drawingml/2006/main">
+              <a:graphicData uri="http://schemas.openxmlformats.org/drawingml/2006/picture">
+                <pic:pic xmlns:pic="http://schemas.openxmlformats.org/drawingml/2006/picture">
+                  <pic:nvPicPr>
+                    <pic:cNvPr id="1" name=""/>
+                    <pic:cNvPicPr/>
+                  </pic:nvPicPr>
+                  <pic:blipFill>
+                    <a:blip r:embed="rId5"/>
+                    <a:stretch>
+                      <a:fillRect/>
+                    </a:stretch>
+                  </pic:blipFill>
+                  <pic:spPr>
+                    <a:xfrm>
+                      <a:off x="0" y="0"/>
+                      <a:ext cx="7242821" cy="4712624"/>
+                    </a:xfrm>
+                    <a:prstGeom prst="rect">
+                      <a:avLst/>
+                    </a:prstGeom>
+                  </pic:spPr>
+                </pic:pic>
+              </a:graphicData>
+            </a:graphic>
+          </wp:inline>
+        </w:drawing>
+      </w:r>
+      <w:bookmarkEnd w:id="0"/>
     </w:p>
     <w:sectPr>
       <w:pgSz w:w="12240" w:h="15840"/>

</xml_diff>